<commit_message>
pushing index.html, site.css, & more!
</commit_message>
<xml_diff>
--- a/module-1/Course Intro DB CSD402-A339 Java for Programmers.docx
+++ b/module-1/Course Intro DB CSD402-A339 Java for Programmers.docx
@@ -1,6 +1,6 @@
 
 <file path=word/document.xml><?xml version="1.0" encoding="utf-8"?>
-<w:document xmlns:wpc="http://schemas.microsoft.com/office/word/2010/wordprocessingCanvas" xmlns:cx="http://schemas.microsoft.com/office/drawing/2014/chartex" xmlns:cx1="http://schemas.microsoft.com/office/drawing/2015/9/8/chartex" xmlns:cx2="http://schemas.microsoft.com/office/drawing/2015/10/21/chartex" xmlns:cx3="http://schemas.microsoft.com/office/drawing/2016/5/9/chartex" xmlns:cx4="http://schemas.microsoft.com/office/drawing/2016/5/10/chartex" xmlns:cx5="http://schemas.microsoft.com/office/drawing/2016/5/11/chartex" xmlns:cx6="http://schemas.microsoft.com/office/drawing/2016/5/12/chartex" xmlns:cx7="http://schemas.microsoft.com/office/drawing/2016/5/13/chartex" xmlns:cx8="http://schemas.microsoft.com/office/drawing/2016/5/14/chartex" xmlns:mc="http://schemas.openxmlformats.org/markup-compatibility/2006" xmlns:aink="http://schemas.microsoft.com/office/drawing/2016/ink" xmlns:am3d="http://schemas.microsoft.com/office/drawing/2017/model3d" xmlns:o="urn:schemas-microsoft-com:office:office" xmlns:oel="http://schemas.microsoft.com/office/2019/extlst" xmlns:r="http://schemas.openxmlformats.org/officeDocument/2006/relationships" xmlns:m="http://schemas.openxmlformats.org/officeDocument/2006/math" xmlns:v="urn:schemas-microsoft-com:vml" xmlns:wp14="http://schemas.microsoft.com/office/word/2010/wordprocessingDrawing" xmlns:wp="http://schemas.openxmlformats.org/drawingml/2006/wordprocessingDrawing" xmlns:w10="urn:schemas-microsoft-com:office:word" xmlns:w="http://schemas.openxmlformats.org/wordprocessingml/2006/main" xmlns:w14="http://schemas.microsoft.com/office/word/2010/wordml" xmlns:w15="http://schemas.microsoft.com/office/word/2012/wordml" xmlns:w16cex="http://schemas.microsoft.com/office/word/2018/wordml/cex" xmlns:w16cid="http://schemas.microsoft.com/office/word/2016/wordml/cid" xmlns:w16="http://schemas.microsoft.com/office/word/2018/wordml" xmlns:w16du="http://schemas.microsoft.com/office/word/2023/wordml/word16du" xmlns:w16sdtdh="http://schemas.microsoft.com/office/word/2020/wordml/sdtdatahash" xmlns:w16se="http://schemas.microsoft.com/office/word/2015/wordml/symex" xmlns:wpg="http://schemas.microsoft.com/office/word/2010/wordprocessingGroup" xmlns:wpi="http://schemas.microsoft.com/office/word/2010/wordprocessingInk" xmlns:wne="http://schemas.microsoft.com/office/word/2006/wordml" xmlns:wps="http://schemas.microsoft.com/office/word/2010/wordprocessingShape" mc:Ignorable="w14 w15 w16se w16cid w16 w16cex w16sdtdh w16du wp14">
+<w:document xmlns:wpc="http://schemas.microsoft.com/office/word/2010/wordprocessingCanvas" xmlns:cx="http://schemas.microsoft.com/office/drawing/2014/chartex" xmlns:cx1="http://schemas.microsoft.com/office/drawing/2015/9/8/chartex" xmlns:cx2="http://schemas.microsoft.com/office/drawing/2015/10/21/chartex" xmlns:cx3="http://schemas.microsoft.com/office/drawing/2016/5/9/chartex" xmlns:cx4="http://schemas.microsoft.com/office/drawing/2016/5/10/chartex" xmlns:cx5="http://schemas.microsoft.com/office/drawing/2016/5/11/chartex" xmlns:cx6="http://schemas.microsoft.com/office/drawing/2016/5/12/chartex" xmlns:cx7="http://schemas.microsoft.com/office/drawing/2016/5/13/chartex" xmlns:cx8="http://schemas.microsoft.com/office/drawing/2016/5/14/chartex" xmlns:mc="http://schemas.openxmlformats.org/markup-compatibility/2006" xmlns:aink="http://schemas.microsoft.com/office/drawing/2016/ink" xmlns:am3d="http://schemas.microsoft.com/office/drawing/2017/model3d" xmlns:o="urn:schemas-microsoft-com:office:office" xmlns:oel="http://schemas.microsoft.com/office/2019/extlst" xmlns:r="http://schemas.openxmlformats.org/officeDocument/2006/relationships" xmlns:m="http://schemas.openxmlformats.org/officeDocument/2006/math" xmlns:v="urn:schemas-microsoft-com:vml" xmlns:wp14="http://schemas.microsoft.com/office/word/2010/wordprocessingDrawing" xmlns:wp="http://schemas.openxmlformats.org/drawingml/2006/wordprocessingDrawing" xmlns:w10="urn:schemas-microsoft-com:office:word" xmlns:w="http://schemas.openxmlformats.org/wordprocessingml/2006/main" xmlns:w14="http://schemas.microsoft.com/office/word/2010/wordml" xmlns:w15="http://schemas.microsoft.com/office/word/2012/wordml" xmlns:w16cex="http://schemas.microsoft.com/office/word/2018/wordml/cex" xmlns:w16cid="http://schemas.microsoft.com/office/word/2016/wordml/cid" xmlns:w16="http://schemas.microsoft.com/office/word/2018/wordml" xmlns:w16du="http://schemas.microsoft.com/office/word/2023/wordml/word16du" xmlns:w16sdtdh="http://schemas.microsoft.com/office/word/2020/wordml/sdtdatahash" xmlns:w16sdtfl="http://schemas.microsoft.com/office/word/2024/wordml/sdtformatlock" xmlns:w16se="http://schemas.microsoft.com/office/word/2015/wordml/symex" xmlns:wpg="http://schemas.microsoft.com/office/word/2010/wordprocessingGroup" xmlns:wpi="http://schemas.microsoft.com/office/word/2010/wordprocessingInk" xmlns:wne="http://schemas.microsoft.com/office/word/2006/wordml" xmlns:wps="http://schemas.microsoft.com/office/word/2010/wordprocessingShape" mc:Ignorable="w14 w15 w16se w16cid w16 w16cex w16sdtdh w16sdtfl w16du wp14">
   <w:body>
     <w:p>
       <w:pPr>
@@ -27,6 +27,217 @@
           <w14:ligatures w14:val="none"/>
         </w:rPr>
       </w:pPr>
+    </w:p>
+    <w:p>
+      <w:pPr>
+        <w:rPr>
+          <w:rFonts w:ascii="Arial" w:eastAsia="Times New Roman" w:hAnsi="Arial" w:cs="Arial"/>
+          <w:kern w:val="0"/>
+          <w14:ligatures w14:val="none"/>
+        </w:rPr>
+      </w:pPr>
+      <w:r>
+        <w:rPr>
+          <w:rFonts w:ascii="Arial" w:eastAsia="Times New Roman" w:hAnsi="Arial" w:cs="Arial"/>
+          <w:kern w:val="0"/>
+          <w14:ligatures w14:val="none"/>
+        </w:rPr>
+        <w:t xml:space="preserve">Hey everyone! I hope everyone is enjoying their classes so far this term! My name is Elizabeth, but I still prefer to go by Liz! </w:t>
+      </w:r>
+      <w:r>
+        <w:rPr>
+          <w:rFonts w:ascii="Arial" w:eastAsia="Times New Roman" w:hAnsi="Arial" w:cs="Arial"/>
+          <w:kern w:val="0"/>
+          <w14:ligatures w14:val="none"/>
+        </w:rPr>
+        <w:t xml:space="preserve">I live in Arizona and have been here for over half a year. Being from the Midwest, I am always surprised by the </w:t>
+      </w:r>
+      <w:r>
+        <w:rPr>
+          <w:rFonts w:ascii="Arial" w:eastAsia="Times New Roman" w:hAnsi="Arial" w:cs="Arial"/>
+          <w:kern w:val="0"/>
+          <w14:ligatures w14:val="none"/>
+        </w:rPr>
+        <w:t>number of people living</w:t>
+      </w:r>
+      <w:r>
+        <w:rPr>
+          <w:rFonts w:ascii="Arial" w:eastAsia="Times New Roman" w:hAnsi="Arial" w:cs="Arial"/>
+          <w:kern w:val="0"/>
+          <w14:ligatures w14:val="none"/>
+        </w:rPr>
+        <w:t xml:space="preserve"> here </w:t>
+      </w:r>
+      <w:r>
+        <w:rPr>
+          <w:rFonts w:ascii="Arial" w:eastAsia="Times New Roman" w:hAnsi="Arial" w:cs="Arial"/>
+          <w:kern w:val="0"/>
+          <w14:ligatures w14:val="none"/>
+        </w:rPr>
+        <w:t>who</w:t>
+      </w:r>
+      <w:r>
+        <w:rPr>
+          <w:rFonts w:ascii="Arial" w:eastAsia="Times New Roman" w:hAnsi="Arial" w:cs="Arial"/>
+          <w:kern w:val="0"/>
+          <w14:ligatures w14:val="none"/>
+        </w:rPr>
+        <w:t xml:space="preserve"> are originally from there! Between work, school, and </w:t>
+      </w:r>
+      <w:r>
+        <w:rPr>
+          <w:rFonts w:ascii="Arial" w:eastAsia="Times New Roman" w:hAnsi="Arial" w:cs="Arial"/>
+          <w:kern w:val="0"/>
+          <w14:ligatures w14:val="none"/>
+        </w:rPr>
+        <w:t>my</w:t>
+      </w:r>
+      <w:r>
+        <w:rPr>
+          <w:rFonts w:ascii="Arial" w:eastAsia="Times New Roman" w:hAnsi="Arial" w:cs="Arial"/>
+          <w:kern w:val="0"/>
+          <w14:ligatures w14:val="none"/>
+        </w:rPr>
+        <w:t xml:space="preserve"> daily respo</w:t>
+      </w:r>
+      <w:r>
+        <w:rPr>
+          <w:rFonts w:ascii="Arial" w:eastAsia="Times New Roman" w:hAnsi="Arial" w:cs="Arial"/>
+          <w:kern w:val="0"/>
+          <w14:ligatures w14:val="none"/>
+        </w:rPr>
+        <w:t>nsibiliti</w:t>
+      </w:r>
+      <w:r>
+        <w:rPr>
+          <w:rFonts w:ascii="Arial" w:eastAsia="Times New Roman" w:hAnsi="Arial" w:cs="Arial"/>
+          <w:kern w:val="0"/>
+          <w14:ligatures w14:val="none"/>
+        </w:rPr>
+        <w:t>es</w:t>
+      </w:r>
+      <w:r>
+        <w:rPr>
+          <w:rFonts w:ascii="Arial" w:eastAsia="Times New Roman" w:hAnsi="Arial" w:cs="Arial"/>
+          <w:kern w:val="0"/>
+          <w14:ligatures w14:val="none"/>
+        </w:rPr>
+        <w:t>,</w:t>
+      </w:r>
+      <w:r>
+        <w:rPr>
+          <w:rFonts w:ascii="Arial" w:eastAsia="Times New Roman" w:hAnsi="Arial" w:cs="Arial"/>
+          <w:kern w:val="0"/>
+          <w14:ligatures w14:val="none"/>
+        </w:rPr>
+        <w:t xml:space="preserve"> </w:t>
+      </w:r>
+      <w:r>
+        <w:rPr>
+          <w:rFonts w:ascii="Arial" w:eastAsia="Times New Roman" w:hAnsi="Arial" w:cs="Arial"/>
+          <w:kern w:val="0"/>
+          <w14:ligatures w14:val="none"/>
+        </w:rPr>
+        <w:t xml:space="preserve">I rarely have time to do any of my hobbies. But the few moments I </w:t>
+      </w:r>
+      <w:proofErr w:type="gramStart"/>
+      <w:r>
+        <w:rPr>
+          <w:rFonts w:ascii="Arial" w:eastAsia="Times New Roman" w:hAnsi="Arial" w:cs="Arial"/>
+          <w:kern w:val="0"/>
+          <w14:ligatures w14:val="none"/>
+        </w:rPr>
+        <w:t>have to</w:t>
+      </w:r>
+      <w:proofErr w:type="gramEnd"/>
+      <w:r>
+        <w:rPr>
+          <w:rFonts w:ascii="Arial" w:eastAsia="Times New Roman" w:hAnsi="Arial" w:cs="Arial"/>
+          <w:kern w:val="0"/>
+          <w14:ligatures w14:val="none"/>
+        </w:rPr>
+        <w:t xml:space="preserve"> spare, I love to watch movies, TV shows, gaming, and golfing. I love horror movies, so I watch many of them. I like to decompress with trash television, like </w:t>
+      </w:r>
+      <w:r>
+        <w:rPr>
+          <w:rFonts w:ascii="Arial" w:eastAsia="Times New Roman" w:hAnsi="Arial" w:cs="Arial"/>
+          <w:i/>
+          <w:iCs/>
+          <w:kern w:val="0"/>
+          <w14:ligatures w14:val="none"/>
+        </w:rPr>
+        <w:t xml:space="preserve">Summer House, Love Island (UK), </w:t>
+      </w:r>
+      <w:r>
+        <w:rPr>
+          <w:rFonts w:ascii="Arial" w:eastAsia="Times New Roman" w:hAnsi="Arial" w:cs="Arial"/>
+          <w:kern w:val="0"/>
+          <w14:ligatures w14:val="none"/>
+        </w:rPr>
+        <w:t xml:space="preserve">and </w:t>
+      </w:r>
+      <w:r>
+        <w:rPr>
+          <w:rFonts w:ascii="Arial" w:eastAsia="Times New Roman" w:hAnsi="Arial" w:cs="Arial"/>
+          <w:i/>
+          <w:iCs/>
+          <w:kern w:val="0"/>
+          <w14:ligatures w14:val="none"/>
+        </w:rPr>
+        <w:t xml:space="preserve">Vanderpump Rules. </w:t>
+      </w:r>
+      <w:r>
+        <w:rPr>
+          <w:rFonts w:ascii="Arial" w:eastAsia="Times New Roman" w:hAnsi="Arial" w:cs="Arial"/>
+          <w:kern w:val="0"/>
+          <w14:ligatures w14:val="none"/>
+        </w:rPr>
+        <w:t xml:space="preserve">However, I love other television genres, ranging from sitcoms to serious dramas. I used to be a huge reader, leaning toward mysteries and thrillers, but since I have been in school, I have not done much reading because, as I am sure many of you can relate, I spend a lot of time reading for coursework. So, usually, I look for different outlooks when having some free time to spare. </w:t>
+      </w:r>
+    </w:p>
+    <w:p>
+      <w:pPr>
+        <w:rPr>
+          <w:rFonts w:ascii="Arial" w:eastAsia="Times New Roman" w:hAnsi="Arial" w:cs="Arial"/>
+          <w:kern w:val="0"/>
+          <w14:ligatures w14:val="none"/>
+        </w:rPr>
+      </w:pPr>
+    </w:p>
+    <w:p>
+      <w:pPr>
+        <w:rPr>
+          <w:rFonts w:ascii="Arial" w:eastAsia="Times New Roman" w:hAnsi="Arial" w:cs="Arial"/>
+          <w:kern w:val="0"/>
+          <w14:ligatures w14:val="none"/>
+        </w:rPr>
+      </w:pPr>
+      <w:r>
+        <w:rPr>
+          <w:rFonts w:ascii="Arial" w:eastAsia="Times New Roman" w:hAnsi="Arial" w:cs="Arial"/>
+          <w:kern w:val="0"/>
+          <w14:ligatures w14:val="none"/>
+        </w:rPr>
+        <w:t xml:space="preserve">I am new to Java, HTML, and CSS, so this course and my other one have all been a lot to grasp. </w:t>
+      </w:r>
+      <w:proofErr w:type="gramStart"/>
+      <w:r>
+        <w:rPr>
+          <w:rFonts w:ascii="Arial" w:eastAsia="Times New Roman" w:hAnsi="Arial" w:cs="Arial"/>
+          <w:kern w:val="0"/>
+          <w14:ligatures w14:val="none"/>
+        </w:rPr>
+        <w:t>At the moment</w:t>
+      </w:r>
+      <w:proofErr w:type="gramEnd"/>
+      <w:r>
+        <w:rPr>
+          <w:rFonts w:ascii="Arial" w:eastAsia="Times New Roman" w:hAnsi="Arial" w:cs="Arial"/>
+          <w:kern w:val="0"/>
+          <w14:ligatures w14:val="none"/>
+        </w:rPr>
+        <w:t xml:space="preserve">, I am really enjoying learning HTML and CSS, so I hope I will start feeling the same about Java soon. I look forward to working and learning with everyone again! Every term seems to fly by! </w:t>
+      </w:r>
       <w:r>
         <w:rPr>
           <w:rFonts w:ascii="Arial" w:eastAsia="Times New Roman" w:hAnsi="Arial" w:cs="Arial"/>
@@ -198,7 +409,7 @@
 </file>
 
 <file path=word/numbering.xml><?xml version="1.0" encoding="utf-8"?>
-<w:numbering xmlns:wpc="http://schemas.microsoft.com/office/word/2010/wordprocessingCanvas" xmlns:cx="http://schemas.microsoft.com/office/drawing/2014/chartex" xmlns:cx1="http://schemas.microsoft.com/office/drawing/2015/9/8/chartex" xmlns:cx2="http://schemas.microsoft.com/office/drawing/2015/10/21/chartex" xmlns:cx3="http://schemas.microsoft.com/office/drawing/2016/5/9/chartex" xmlns:cx4="http://schemas.microsoft.com/office/drawing/2016/5/10/chartex" xmlns:cx5="http://schemas.microsoft.com/office/drawing/2016/5/11/chartex" xmlns:cx6="http://schemas.microsoft.com/office/drawing/2016/5/12/chartex" xmlns:cx7="http://schemas.microsoft.com/office/drawing/2016/5/13/chartex" xmlns:cx8="http://schemas.microsoft.com/office/drawing/2016/5/14/chartex" xmlns:mc="http://schemas.openxmlformats.org/markup-compatibility/2006" xmlns:aink="http://schemas.microsoft.com/office/drawing/2016/ink" xmlns:am3d="http://schemas.microsoft.com/office/drawing/2017/model3d" xmlns:o="urn:schemas-microsoft-com:office:office" xmlns:oel="http://schemas.microsoft.com/office/2019/extlst" xmlns:r="http://schemas.openxmlformats.org/officeDocument/2006/relationships" xmlns:m="http://schemas.openxmlformats.org/officeDocument/2006/math" xmlns:v="urn:schemas-microsoft-com:vml" xmlns:wp14="http://schemas.microsoft.com/office/word/2010/wordprocessingDrawing" xmlns:wp="http://schemas.openxmlformats.org/drawingml/2006/wordprocessingDrawing" xmlns:w10="urn:schemas-microsoft-com:office:word" xmlns:w="http://schemas.openxmlformats.org/wordprocessingml/2006/main" xmlns:w14="http://schemas.microsoft.com/office/word/2010/wordml" xmlns:w15="http://schemas.microsoft.com/office/word/2012/wordml" xmlns:w16cex="http://schemas.microsoft.com/office/word/2018/wordml/cex" xmlns:w16cid="http://schemas.microsoft.com/office/word/2016/wordml/cid" xmlns:w16="http://schemas.microsoft.com/office/word/2018/wordml" xmlns:w16du="http://schemas.microsoft.com/office/word/2023/wordml/word16du" xmlns:w16sdtdh="http://schemas.microsoft.com/office/word/2020/wordml/sdtdatahash" xmlns:w16se="http://schemas.microsoft.com/office/word/2015/wordml/symex" xmlns:wpg="http://schemas.microsoft.com/office/word/2010/wordprocessingGroup" xmlns:wpi="http://schemas.microsoft.com/office/word/2010/wordprocessingInk" xmlns:wne="http://schemas.microsoft.com/office/word/2006/wordml" xmlns:wps="http://schemas.microsoft.com/office/word/2010/wordprocessingShape" mc:Ignorable="w14 w15 w16se w16cid w16 w16cex w16sdtdh w16du wp14">
+<w:numbering xmlns:wpc="http://schemas.microsoft.com/office/word/2010/wordprocessingCanvas" xmlns:cx="http://schemas.microsoft.com/office/drawing/2014/chartex" xmlns:cx1="http://schemas.microsoft.com/office/drawing/2015/9/8/chartex" xmlns:cx2="http://schemas.microsoft.com/office/drawing/2015/10/21/chartex" xmlns:cx3="http://schemas.microsoft.com/office/drawing/2016/5/9/chartex" xmlns:cx4="http://schemas.microsoft.com/office/drawing/2016/5/10/chartex" xmlns:cx5="http://schemas.microsoft.com/office/drawing/2016/5/11/chartex" xmlns:cx6="http://schemas.microsoft.com/office/drawing/2016/5/12/chartex" xmlns:cx7="http://schemas.microsoft.com/office/drawing/2016/5/13/chartex" xmlns:cx8="http://schemas.microsoft.com/office/drawing/2016/5/14/chartex" xmlns:mc="http://schemas.openxmlformats.org/markup-compatibility/2006" xmlns:aink="http://schemas.microsoft.com/office/drawing/2016/ink" xmlns:am3d="http://schemas.microsoft.com/office/drawing/2017/model3d" xmlns:o="urn:schemas-microsoft-com:office:office" xmlns:oel="http://schemas.microsoft.com/office/2019/extlst" xmlns:r="http://schemas.openxmlformats.org/officeDocument/2006/relationships" xmlns:m="http://schemas.openxmlformats.org/officeDocument/2006/math" xmlns:v="urn:schemas-microsoft-com:vml" xmlns:wp14="http://schemas.microsoft.com/office/word/2010/wordprocessingDrawing" xmlns:wp="http://schemas.openxmlformats.org/drawingml/2006/wordprocessingDrawing" xmlns:w10="urn:schemas-microsoft-com:office:word" xmlns:w="http://schemas.openxmlformats.org/wordprocessingml/2006/main" xmlns:w14="http://schemas.microsoft.com/office/word/2010/wordml" xmlns:w15="http://schemas.microsoft.com/office/word/2012/wordml" xmlns:w16cex="http://schemas.microsoft.com/office/word/2018/wordml/cex" xmlns:w16cid="http://schemas.microsoft.com/office/word/2016/wordml/cid" xmlns:w16="http://schemas.microsoft.com/office/word/2018/wordml" xmlns:w16du="http://schemas.microsoft.com/office/word/2023/wordml/word16du" xmlns:w16sdtdh="http://schemas.microsoft.com/office/word/2020/wordml/sdtdatahash" xmlns:w16sdtfl="http://schemas.microsoft.com/office/word/2024/wordml/sdtformatlock" xmlns:w16se="http://schemas.microsoft.com/office/word/2015/wordml/symex" xmlns:wpg="http://schemas.microsoft.com/office/word/2010/wordprocessingGroup" xmlns:wpi="http://schemas.microsoft.com/office/word/2010/wordprocessingInk" xmlns:wne="http://schemas.microsoft.com/office/word/2006/wordml" xmlns:wps="http://schemas.microsoft.com/office/word/2010/wordprocessingShape" mc:Ignorable="w14 w15 w16se w16cid w16 w16cex w16sdtdh w16sdtfl w16du wp14">
   <w:abstractNum w:abstractNumId="0" w15:restartNumberingAfterBreak="0">
     <w:nsid w:val="5129516F"/>
     <w:multiLevelType w:val="multilevel"/>
@@ -319,7 +530,7 @@
 </file>
 
 <file path=word/styles.xml><?xml version="1.0" encoding="utf-8"?>
-<w:styles xmlns:mc="http://schemas.openxmlformats.org/markup-compatibility/2006" xmlns:r="http://schemas.openxmlformats.org/officeDocument/2006/relationships" xmlns:w="http://schemas.openxmlformats.org/wordprocessingml/2006/main" xmlns:w14="http://schemas.microsoft.com/office/word/2010/wordml" xmlns:w15="http://schemas.microsoft.com/office/word/2012/wordml" xmlns:w16cex="http://schemas.microsoft.com/office/word/2018/wordml/cex" xmlns:w16cid="http://schemas.microsoft.com/office/word/2016/wordml/cid" xmlns:w16="http://schemas.microsoft.com/office/word/2018/wordml" xmlns:w16du="http://schemas.microsoft.com/office/word/2023/wordml/word16du" xmlns:w16sdtdh="http://schemas.microsoft.com/office/word/2020/wordml/sdtdatahash" xmlns:w16se="http://schemas.microsoft.com/office/word/2015/wordml/symex" mc:Ignorable="w14 w15 w16se w16cid w16 w16cex w16sdtdh w16du">
+<w:styles xmlns:mc="http://schemas.openxmlformats.org/markup-compatibility/2006" xmlns:r="http://schemas.openxmlformats.org/officeDocument/2006/relationships" xmlns:w="http://schemas.openxmlformats.org/wordprocessingml/2006/main" xmlns:w14="http://schemas.microsoft.com/office/word/2010/wordml" xmlns:w15="http://schemas.microsoft.com/office/word/2012/wordml" xmlns:w16cex="http://schemas.microsoft.com/office/word/2018/wordml/cex" xmlns:w16cid="http://schemas.microsoft.com/office/word/2016/wordml/cid" xmlns:w16="http://schemas.microsoft.com/office/word/2018/wordml" xmlns:w16du="http://schemas.microsoft.com/office/word/2023/wordml/word16du" xmlns:w16sdtdh="http://schemas.microsoft.com/office/word/2020/wordml/sdtdatahash" xmlns:w16sdtfl="http://schemas.microsoft.com/office/word/2024/wordml/sdtformatlock" xmlns:w16se="http://schemas.microsoft.com/office/word/2015/wordml/symex" mc:Ignorable="w14 w15 w16se w16cid w16 w16cex w16sdtdh w16sdtfl w16du">
   <w:docDefaults>
     <w:rPrDefault>
       <w:rPr>

</xml_diff>